<commit_message>
Fix: Review first 4 of business case
</commit_message>
<xml_diff>
--- a/Project Management (Project ).docx
+++ b/Project Management (Project ).docx
@@ -199,47 +199,7 @@
           <w:sz w:val="40"/>
           <w:szCs w:val="40"/>
         </w:rPr>
-        <w:t>fall</w:t>
-      </w:r>
-      <w:r>
-        <w:rPr>
-          <w:rFonts w:ascii="Times New Roman" w:hAnsi="Times New Roman" w:cs="Times New Roman"/>
-          <w:i/>
-          <w:iCs/>
-          <w:sz w:val="40"/>
-          <w:szCs w:val="40"/>
-        </w:rPr>
-        <w:t xml:space="preserve"> 202</w:t>
-      </w:r>
-      <w:r>
-        <w:rPr>
-          <w:rFonts w:ascii="Times New Roman" w:hAnsi="Times New Roman" w:cs="Times New Roman"/>
-          <w:i/>
-          <w:iCs/>
-          <w:sz w:val="40"/>
-          <w:szCs w:val="40"/>
-        </w:rPr>
-        <w:t>2</w:t>
-      </w:r>
-      <w:r>
-        <w:rPr>
-          <w:rFonts w:ascii="Times New Roman" w:hAnsi="Times New Roman" w:cs="Times New Roman"/>
-          <w:i/>
-          <w:iCs/>
-          <w:sz w:val="40"/>
-          <w:szCs w:val="40"/>
-        </w:rPr>
-        <w:t>/202</w:t>
-      </w:r>
-      <w:r>
-        <w:rPr>
-          <w:rFonts w:ascii="Times New Roman" w:hAnsi="Times New Roman" w:cs="Times New Roman"/>
-          <w:i/>
-          <w:iCs/>
-          <w:sz w:val="40"/>
-          <w:szCs w:val="40"/>
-        </w:rPr>
-        <w:t>3</w:t>
+        <w:t>fall 2022/2023</w:t>
       </w:r>
     </w:p>
     <w:p>
@@ -408,7 +368,6 @@
       <w:pPr>
         <w:jc w:val="both"/>
         <w:rPr>
-          <w:rFonts w:hint="cs"/>
           <w:sz w:val="28"/>
           <w:szCs w:val="28"/>
           <w:rtl/>
@@ -541,15 +500,7 @@
           <w:szCs w:val="28"/>
           <w:lang w:bidi="ar-JO"/>
         </w:rPr>
-        <w:t xml:space="preserve"> </w:t>
-      </w:r>
-      <w:r>
-        <w:rPr>
-          <w:sz w:val="28"/>
-          <w:szCs w:val="28"/>
-          <w:lang w:bidi="ar-JO"/>
-        </w:rPr>
-        <w:t>and receiving them</w:t>
+        <w:t xml:space="preserve"> and receiving them</w:t>
       </w:r>
       <w:r>
         <w:rPr>
@@ -583,7 +534,6 @@
       <w:pPr>
         <w:jc w:val="both"/>
         <w:rPr>
-          <w:rFonts w:hint="cs"/>
           <w:sz w:val="28"/>
           <w:szCs w:val="28"/>
           <w:rtl/>
@@ -786,6 +736,13 @@
     </w:p>
     <w:sdt>
       <w:sdtPr>
+        <w:rPr>
+          <w:rFonts w:asciiTheme="minorHAnsi" w:eastAsiaTheme="minorHAnsi" w:hAnsiTheme="minorHAnsi" w:cstheme="minorBidi"/>
+          <w:color w:val="auto"/>
+          <w:sz w:val="22"/>
+          <w:szCs w:val="22"/>
+          <w:lang w:bidi="ar-SA"/>
+        </w:rPr>
         <w:id w:val="-364677061"/>
         <w:docPartObj>
           <w:docPartGallery w:val="Table of Contents"/>
@@ -794,14 +751,9 @@
       </w:sdtPr>
       <w:sdtEndPr>
         <w:rPr>
-          <w:rFonts w:asciiTheme="minorHAnsi" w:eastAsiaTheme="minorHAnsi" w:hAnsiTheme="minorHAnsi" w:cstheme="minorBidi"/>
           <w:b/>
           <w:bCs/>
           <w:noProof/>
-          <w:color w:val="auto"/>
-          <w:sz w:val="22"/>
-          <w:szCs w:val="22"/>
-          <w:lang w:bidi="ar-SA"/>
         </w:rPr>
       </w:sdtEndPr>
       <w:sdtContent>
@@ -826,7 +778,7 @@
               <w:tab w:val="right" w:leader="dot" w:pos="9350"/>
             </w:tabs>
             <w:rPr>
-              <w:rFonts w:eastAsiaTheme="minorEastAsia" w:hint="cs"/>
+              <w:rFonts w:eastAsiaTheme="minorEastAsia"/>
               <w:noProof/>
               <w:rtl/>
               <w:lang w:bidi="ar-JO"/>
@@ -1406,9 +1358,230 @@
           <w:p>
             <w:pPr>
               <w:spacing w:line="360" w:lineRule="auto"/>
-            </w:pPr>
-            <w:r>
-              <w:t>The main goal of our restaurant is to provide healthy meals to its guests, we believe that we can expand our goal to include all residents of the city, not just the guests of the restaurant by the possibility of submitting online orders and providing delivery service for these orders, online ordering will make it easier for restaurant guests also through the possibility of make orders more easily and flexibility through it, In addition to attracting more orders through it,  it will protect the customer base by staying connected with them.</w:t>
+              <w:jc w:val="both"/>
+            </w:pPr>
+            <w:r>
+              <w:t>The main goal of our restaurant is to provide healthy meals</w:t>
+            </w:r>
+            <w:r>
+              <w:rPr>
+                <w:rFonts w:hint="cs"/>
+                <w:rtl/>
+              </w:rPr>
+              <w:t xml:space="preserve"> </w:t>
+            </w:r>
+            <w:r>
+              <w:t>for</w:t>
+            </w:r>
+            <w:r>
+              <w:t xml:space="preserve"> </w:t>
+            </w:r>
+            <w:r>
+              <w:t>customers</w:t>
+            </w:r>
+            <w:r>
+              <w:t>, we believe that we can expand our goal to include</w:t>
+            </w:r>
+            <w:r>
+              <w:t xml:space="preserve"> all customers </w:t>
+            </w:r>
+            <w:r>
+              <w:t xml:space="preserve">from </w:t>
+            </w:r>
+            <w:r>
+              <w:t>all</w:t>
+            </w:r>
+            <w:r>
+              <w:t xml:space="preserve"> of the country</w:t>
+            </w:r>
+            <w:r>
+              <w:t xml:space="preserve">, </w:t>
+            </w:r>
+            <w:r>
+              <w:t xml:space="preserve">not just by ordering our products but also </w:t>
+            </w:r>
+            <w:r>
+              <w:t>providing delivery service for these orders</w:t>
+            </w:r>
+            <w:r>
+              <w:t xml:space="preserve"> that </w:t>
+            </w:r>
+            <w:r>
+              <w:t>will</w:t>
+            </w:r>
+            <w:r>
+              <w:t xml:space="preserve"> make it easier for restaurant </w:t>
+            </w:r>
+            <w:r>
+              <w:t xml:space="preserve">customers as well as the ability to gather new customers from all across the </w:t>
+            </w:r>
+            <w:r>
+              <w:t>country</w:t>
+            </w:r>
+            <w:r>
+              <w:t>.</w:t>
+            </w:r>
+          </w:p>
+        </w:tc>
+      </w:tr>
+      <w:tr>
+        <w:trPr>
+          <w:trHeight w:val="1377"/>
+        </w:trPr>
+        <w:tc>
+          <w:tcPr>
+            <w:tcW w:w="8856" w:type="dxa"/>
+          </w:tcPr>
+          <w:p>
+            <w:pPr>
+              <w:pStyle w:val="ListParagraph"/>
+              <w:numPr>
+                <w:ilvl w:val="0"/>
+                <w:numId w:val="7"/>
+              </w:numPr>
+              <w:rPr>
+                <w:b/>
+                <w:bCs/>
+              </w:rPr>
+            </w:pPr>
+            <w:r>
+              <w:rPr>
+                <w:b/>
+                <w:bCs/>
+              </w:rPr>
+              <w:t>Business Objective</w:t>
+            </w:r>
+          </w:p>
+          <w:p>
+            <w:pPr>
+              <w:spacing w:line="360" w:lineRule="auto"/>
+            </w:pPr>
+            <w:r>
+              <w:t>Online ordering and delivery service</w:t>
+            </w:r>
+            <w:r>
+              <w:t xml:space="preserve"> will </w:t>
+            </w:r>
+            <w:r>
+              <w:t>increase our</w:t>
+            </w:r>
+            <w:r>
+              <w:t xml:space="preserve"> restaurant</w:t>
+            </w:r>
+            <w:r>
+              <w:t xml:space="preserve"> opportunities</w:t>
+            </w:r>
+            <w:r>
+              <w:t>,</w:t>
+            </w:r>
+            <w:r>
+              <w:t xml:space="preserve"> anyone</w:t>
+            </w:r>
+            <w:r>
+              <w:t xml:space="preserve"> can view the list of </w:t>
+            </w:r>
+            <w:r>
+              <w:t>dishes</w:t>
+            </w:r>
+            <w:r>
+              <w:t>, prices, and discounts availabl</w:t>
+            </w:r>
+            <w:r>
+              <w:t>e anywhere, which will promote our restaurant,</w:t>
+            </w:r>
+            <w:r>
+              <w:t xml:space="preserve"> </w:t>
+            </w:r>
+            <w:r>
+              <w:t xml:space="preserve">The app will contain rating service which will increase our customers satisfactions if we followed along with these </w:t>
+            </w:r>
+            <w:r>
+              <w:t>reviews.</w:t>
+            </w:r>
+            <w:r>
+              <w:t xml:space="preserve"> </w:t>
+            </w:r>
+          </w:p>
+        </w:tc>
+      </w:tr>
+      <w:tr>
+        <w:trPr>
+          <w:trHeight w:val="1377"/>
+        </w:trPr>
+        <w:tc>
+          <w:tcPr>
+            <w:tcW w:w="8856" w:type="dxa"/>
+          </w:tcPr>
+          <w:p>
+            <w:pPr>
+              <w:pStyle w:val="ListParagraph"/>
+              <w:numPr>
+                <w:ilvl w:val="0"/>
+                <w:numId w:val="7"/>
+              </w:numPr>
+              <w:rPr>
+                <w:b/>
+                <w:bCs/>
+              </w:rPr>
+            </w:pPr>
+            <w:r>
+              <w:rPr>
+                <w:b/>
+                <w:bCs/>
+              </w:rPr>
+              <w:t>Current Situation and Problem/Opportunity Statement</w:t>
+            </w:r>
+          </w:p>
+          <w:p>
+            <w:pPr>
+              <w:spacing w:line="360" w:lineRule="auto"/>
+            </w:pPr>
+            <w:r>
+              <w:t xml:space="preserve">the </w:t>
+            </w:r>
+            <w:r>
+              <w:t xml:space="preserve">restaurant </w:t>
+            </w:r>
+            <w:r>
+              <w:t>c</w:t>
+            </w:r>
+            <w:r>
+              <w:rPr>
+                <w:rFonts w:hint="cs"/>
+              </w:rPr>
+              <w:t>urrently</w:t>
+            </w:r>
+            <w:r>
+              <w:t xml:space="preserve"> </w:t>
+            </w:r>
+            <w:r>
+              <w:t>does not have any website or application that informs people of the list of available</w:t>
+            </w:r>
+            <w:r>
+              <w:t xml:space="preserve"> dishes,</w:t>
+            </w:r>
+            <w:r>
+              <w:t xml:space="preserve"> discounts</w:t>
+            </w:r>
+            <w:r>
+              <w:t xml:space="preserve"> and prices, </w:t>
+            </w:r>
+            <w:r>
+              <w:t xml:space="preserve">which will lead to more demands for our services. </w:t>
+            </w:r>
+          </w:p>
+          <w:p>
+            <w:pPr>
+              <w:spacing w:line="360" w:lineRule="auto"/>
+              <w:rPr>
+                <w:lang w:bidi="ar-JO"/>
+              </w:rPr>
+            </w:pPr>
+            <w:r>
+              <w:rPr>
+                <w:lang w:bidi="ar-JO"/>
+              </w:rPr>
+              <w:t>With our app we will be able to announce an upcoming dish which will lead to promote it for the public and then more promising future for the restaurant.</w:t>
             </w:r>
           </w:p>
         </w:tc>
@@ -1419,48 +1592,81 @@
             <w:tcW w:w="8856" w:type="dxa"/>
           </w:tcPr>
           <w:p>
-            <w:pPr>
-              <w:pStyle w:val="ListParagraph"/>
-              <w:numPr>
-                <w:ilvl w:val="0"/>
-                <w:numId w:val="7"/>
-              </w:numPr>
+            <w:r>
               <w:rPr>
                 <w:b/>
                 <w:bCs/>
               </w:rPr>
-            </w:pPr>
-            <w:r>
-              <w:rPr>
-                <w:b/>
-                <w:bCs/>
-              </w:rPr>
-              <w:t>Business Objective</w:t>
-            </w:r>
-          </w:p>
-          <w:p>
-            <w:pPr>
-              <w:spacing w:line="360" w:lineRule="auto"/>
-            </w:pPr>
-            <w:r>
-              <w:t>Online ordering food will support continuing growth and pro</w:t>
-            </w:r>
-            <w:r>
-              <w:t xml:space="preserve">fitability for our restaurant, </w:t>
-            </w:r>
-            <w:r>
-              <w:t>all people can view the list of food, prices, and discounts available inside the restaurant in an easy and clear way, which will contribute to more orders, whether inside the restaurant or outside the restaurant with the help of the delivery service that is available in the list.</w:t>
-            </w:r>
-          </w:p>
-          <w:p>
-            <w:pPr>
-              <w:spacing w:line="360" w:lineRule="auto"/>
-            </w:pPr>
-            <w:r>
-              <w:t xml:space="preserve"> </w:t>
-            </w:r>
-            <w:r>
-              <w:t>Online ordering food will reduce the restaurant's need for more workers inside it to take orders from guests, as well as maintain continuity of communication between the restaurant and customers and their follow-up of all that is new, whether food or discounts.</w:t>
+              <w:t>4.0 Critical Assumption and Constraints</w:t>
+            </w:r>
+          </w:p>
+          <w:p>
+            <w:pPr>
+              <w:spacing w:line="276" w:lineRule="auto"/>
+            </w:pPr>
+            <w:r>
+              <w:t>The project must meet all agreed requirements and be easy to use for the customer and restaurant workers.</w:t>
+            </w:r>
+          </w:p>
+          <w:p>
+            <w:pPr>
+              <w:spacing w:line="276" w:lineRule="auto"/>
+            </w:pPr>
+            <w:r>
+              <w:t xml:space="preserve">After it is available, it should not need </w:t>
+            </w:r>
+            <w:r>
+              <w:t>much</w:t>
+            </w:r>
+            <w:r>
+              <w:t xml:space="preserve"> of maintenance (two maintenance operations at most every six months).</w:t>
+            </w:r>
+          </w:p>
+          <w:p>
+            <w:pPr>
+              <w:spacing w:line="276" w:lineRule="auto"/>
+              <w:rPr>
+                <w:rFonts w:hint="cs"/>
+                <w:rtl/>
+                <w:lang w:bidi="ar-JO"/>
+              </w:rPr>
+            </w:pPr>
+            <w:r>
+              <w:t xml:space="preserve">The project will return benefits in its second year of release. </w:t>
+            </w:r>
+          </w:p>
+          <w:p>
+            <w:pPr>
+              <w:spacing w:line="276" w:lineRule="auto"/>
+            </w:pPr>
+            <w:r>
+              <w:lastRenderedPageBreak/>
+              <w:t>Availability for all platforms and operating systems</w:t>
+            </w:r>
+            <w:r>
+              <w:t>.</w:t>
+            </w:r>
+          </w:p>
+          <w:p>
+            <w:pPr>
+              <w:spacing w:line="276" w:lineRule="auto"/>
+            </w:pPr>
+            <w:r>
+              <w:t xml:space="preserve">Delivery service workers </w:t>
+            </w:r>
+            <w:r>
+              <w:t>should be on time</w:t>
+            </w:r>
+            <w:r>
+              <w:t>.</w:t>
+            </w:r>
+          </w:p>
+          <w:p>
+            <w:pPr>
+              <w:spacing w:line="276" w:lineRule="auto"/>
+            </w:pPr>
+            <w:r>
+              <w:t>There must be a user guide for the consumer.</w:t>
             </w:r>
           </w:p>
         </w:tc>
@@ -1471,69 +1677,66 @@
             <w:tcW w:w="8856" w:type="dxa"/>
           </w:tcPr>
           <w:p>
-            <w:r>
+            <w:pPr>
               <w:rPr>
                 <w:b/>
                 <w:bCs/>
               </w:rPr>
-              <w:t>4.0 Critical Assumption and Constraints</w:t>
-            </w:r>
-          </w:p>
-          <w:p>
-            <w:pPr>
-              <w:spacing w:line="276" w:lineRule="auto"/>
-            </w:pPr>
-            <w:r>
-              <w:t>The project must meet all agreed requirements and be easy to use for the customer and restaurant workers.</w:t>
-            </w:r>
-          </w:p>
-          <w:p>
-            <w:pPr>
-              <w:spacing w:line="276" w:lineRule="auto"/>
-            </w:pPr>
-            <w:r>
-              <w:t>After it is available, it should not need a lot of maintenance (two maintenance operations at most every six months).</w:t>
-            </w:r>
-          </w:p>
-          <w:p>
-            <w:pPr>
-              <w:spacing w:line="276" w:lineRule="auto"/>
-            </w:pPr>
-            <w:r>
-              <w:t>He must compensate for the costs of establishing it during the first 4 months.</w:t>
-            </w:r>
-          </w:p>
-          <w:p>
-            <w:pPr>
-              <w:spacing w:line="276" w:lineRule="auto"/>
-            </w:pPr>
-            <w:r>
+            </w:pPr>
+            <w:r>
+              <w:rPr>
+                <w:b/>
+                <w:bCs/>
+              </w:rPr>
               <w:lastRenderedPageBreak/>
-              <w:t>It should work in different environments and operating systems.</w:t>
-            </w:r>
-          </w:p>
-          <w:p>
-            <w:pPr>
-              <w:spacing w:line="276" w:lineRule="auto"/>
-            </w:pPr>
-            <w:r>
-              <w:t>Some restaurant workers must be trained on how to use it, deal with it, and receive orders, especially admins.</w:t>
-            </w:r>
-          </w:p>
-          <w:p>
-            <w:pPr>
-              <w:spacing w:line="276" w:lineRule="auto"/>
-            </w:pPr>
-            <w:r>
-              <w:t>Delivery service workers must be trained on how to use it.</w:t>
-            </w:r>
-          </w:p>
-          <w:p>
-            <w:pPr>
-              <w:spacing w:line="276" w:lineRule="auto"/>
-            </w:pPr>
-            <w:r>
-              <w:t>There must be a user guide for the consumer.</w:t>
+              <w:t>5.0 Analysis of Option and Recommendation</w:t>
+            </w:r>
+          </w:p>
+          <w:p>
+            <w:r>
+              <w:t>There are three options for addressing this opportunity:</w:t>
+            </w:r>
+          </w:p>
+          <w:p>
+            <w:r>
+              <w:t>1</w:t>
+            </w:r>
+            <w:r>
+              <w:t xml:space="preserve">.  we </w:t>
+            </w:r>
+            <w:r>
+              <w:t>ask</w:t>
+            </w:r>
+            <w:r>
+              <w:t xml:space="preserve"> a specific company to implement the app.</w:t>
+            </w:r>
+          </w:p>
+          <w:p>
+            <w:pPr>
+              <w:rPr>
+                <w:rFonts w:hint="cs"/>
+                <w:rtl/>
+              </w:rPr>
+            </w:pPr>
+            <w:r>
+              <w:t>2</w:t>
+            </w:r>
+            <w:r>
+              <w:t xml:space="preserve">. </w:t>
+            </w:r>
+            <w:r>
+              <w:t>We hire multiple developers to do the work.</w:t>
+            </w:r>
+          </w:p>
+          <w:p>
+            <w:r>
+              <w:t xml:space="preserve">Based on discussions with stakeholders, we believe that option </w:t>
+            </w:r>
+            <w:r>
+              <w:t>2</w:t>
+            </w:r>
+            <w:r>
+              <w:t xml:space="preserve"> is the best option</w:t>
             </w:r>
           </w:p>
         </w:tc>
@@ -1555,34 +1758,175 @@
                 <w:b/>
                 <w:bCs/>
               </w:rPr>
-              <w:lastRenderedPageBreak/>
-              <w:t>5.0 Analysis of Option and Recommendation</w:t>
-            </w:r>
-          </w:p>
-          <w:p>
-            <w:r>
-              <w:t>There are three options for addressing this opportunity:</w:t>
-            </w:r>
-          </w:p>
-          <w:p>
-            <w:r>
-              <w:t>1. Do nothing. The business is doing well, and we can continue to operate without this new project.</w:t>
-            </w:r>
-          </w:p>
-          <w:p>
-            <w:r>
-              <w:t>2.  we will be asking a specific company to implement the project or app.</w:t>
-            </w:r>
-          </w:p>
-          <w:p>
-            <w:r>
-              <w:t>3. We rely on our skills and implement it</w:t>
-            </w:r>
-          </w:p>
-          <w:p>
-            <w:r>
-              <w:t>Based on discussions with stakeholders, we believe that option 3 is the best option</w:t>
-            </w:r>
+              <w:t>6.0 Preliminary Project Requirements</w:t>
+            </w:r>
+          </w:p>
+          <w:p>
+            <w:pPr>
+              <w:spacing w:line="276" w:lineRule="auto"/>
+            </w:pPr>
+            <w:r>
+              <w:t>Core requirements for c</w:t>
+            </w:r>
+            <w:r>
+              <w:t>ustomers</w:t>
+            </w:r>
+            <w:r>
+              <w:t>:</w:t>
+            </w:r>
+          </w:p>
+          <w:p>
+            <w:pPr>
+              <w:pStyle w:val="ListParagraph"/>
+              <w:numPr>
+                <w:ilvl w:val="0"/>
+                <w:numId w:val="8"/>
+              </w:numPr>
+              <w:spacing w:after="0" w:line="276" w:lineRule="auto"/>
+            </w:pPr>
+            <w:r>
+              <w:t>Order placement: With an easy-to-order feature, the user can place an order of selected dishes and healthy food with just a few simple taps on the screen.</w:t>
+            </w:r>
+          </w:p>
+          <w:p>
+            <w:pPr>
+              <w:pStyle w:val="ListParagraph"/>
+              <w:numPr>
+                <w:ilvl w:val="0"/>
+                <w:numId w:val="8"/>
+              </w:numPr>
+              <w:spacing w:after="0" w:line="276" w:lineRule="auto"/>
+            </w:pPr>
+            <w:r>
+              <w:t>Tracking of Drivers: With the real-time tracking feature, it becomes easy for the users to track delivery drivers and know their real-time location information. Users can check how much time a driver will take to reach their food parcel.</w:t>
+            </w:r>
+          </w:p>
+          <w:p>
+            <w:pPr>
+              <w:pStyle w:val="ListParagraph"/>
+              <w:numPr>
+                <w:ilvl w:val="0"/>
+                <w:numId w:val="8"/>
+              </w:numPr>
+              <w:spacing w:after="0" w:line="276" w:lineRule="auto"/>
+            </w:pPr>
+            <w:r>
+              <w:t>Payment gateway integration: must Integrate our app with Payment Gateways like PayPal, and make sure that it provides the users with multiple payment options.</w:t>
+            </w:r>
+          </w:p>
+          <w:p>
+            <w:pPr>
+              <w:spacing w:line="276" w:lineRule="auto"/>
+            </w:pPr>
+            <w:r>
+              <w:t>Core requirements for drivers:</w:t>
+            </w:r>
+          </w:p>
+          <w:p>
+            <w:pPr>
+              <w:pStyle w:val="ListParagraph"/>
+              <w:numPr>
+                <w:ilvl w:val="0"/>
+                <w:numId w:val="9"/>
+              </w:numPr>
+              <w:spacing w:after="0" w:line="276" w:lineRule="auto"/>
+            </w:pPr>
+            <w:r>
+              <w:t>Driver’s profile: Through this feature, a driver can keep his profile updated. It contains his full name, address, email, contact number, photo, and other personal data.</w:t>
+            </w:r>
+          </w:p>
+          <w:p>
+            <w:pPr>
+              <w:pStyle w:val="ListParagraph"/>
+              <w:numPr>
+                <w:ilvl w:val="0"/>
+                <w:numId w:val="9"/>
+              </w:numPr>
+              <w:spacing w:after="0" w:line="276" w:lineRule="auto"/>
+            </w:pPr>
+            <w:r>
+              <w:t>Notification for orders: Through push notifications, drivers can get constant updates &amp; alerts for new food orders online. It will help in the accurate delivery service of your restaurant.</w:t>
+            </w:r>
+          </w:p>
+          <w:p>
+            <w:pPr>
+              <w:pStyle w:val="ListParagraph"/>
+              <w:numPr>
+                <w:ilvl w:val="0"/>
+                <w:numId w:val="9"/>
+              </w:numPr>
+              <w:spacing w:after="0" w:line="276" w:lineRule="auto"/>
+            </w:pPr>
+            <w:r>
+              <w:t>Map for the delivery route: this allows drivers to choose the shortest and fastest routes to reach the location.</w:t>
+            </w:r>
+          </w:p>
+          <w:p>
+            <w:pPr>
+              <w:spacing w:line="276" w:lineRule="auto"/>
+            </w:pPr>
+          </w:p>
+          <w:p>
+            <w:pPr>
+              <w:spacing w:line="276" w:lineRule="auto"/>
+              <w:rPr>
+                <w:rtl/>
+              </w:rPr>
+            </w:pPr>
+            <w:r>
+              <w:t>Core requirements for admin workers</w:t>
+            </w:r>
+            <w:r>
+              <w:t>:</w:t>
+            </w:r>
+          </w:p>
+          <w:p>
+            <w:pPr>
+              <w:pStyle w:val="ListParagraph"/>
+              <w:numPr>
+                <w:ilvl w:val="0"/>
+                <w:numId w:val="10"/>
+              </w:numPr>
+              <w:spacing w:after="0" w:line="276" w:lineRule="auto"/>
+            </w:pPr>
+            <w:r>
+              <w:t>Monitoring every action: Monitor all the drivers, changes in the menu, deliveries, ratings &amp; reviews of drivers, canceled orders, and other important data related to the driver’s performance.</w:t>
+            </w:r>
+          </w:p>
+          <w:p>
+            <w:pPr>
+              <w:pStyle w:val="ListParagraph"/>
+              <w:numPr>
+                <w:ilvl w:val="0"/>
+                <w:numId w:val="10"/>
+              </w:numPr>
+              <w:spacing w:after="0" w:line="276" w:lineRule="auto"/>
+            </w:pPr>
+            <w:r>
+              <w:t xml:space="preserve">make changes:  make changes (add, delete, update, and </w:t>
+            </w:r>
+            <w:r>
+              <w:t>get) in</w:t>
+            </w:r>
+            <w:r>
+              <w:t xml:space="preserve"> the menu, orders, and drivers.</w:t>
+            </w:r>
+          </w:p>
+          <w:p>
+            <w:pPr>
+              <w:rPr>
+                <w:b/>
+                <w:bCs/>
+              </w:rPr>
+            </w:pPr>
+          </w:p>
+          <w:p>
+            <w:pPr>
+              <w:rPr>
+                <w:b/>
+                <w:bCs/>
+              </w:rPr>
+            </w:pPr>
           </w:p>
         </w:tc>
       </w:tr>
@@ -1603,7 +1947,8 @@
                 <w:b/>
                 <w:bCs/>
               </w:rPr>
-              <w:t>6.0 Preliminary Project Requirements</w:t>
+              <w:lastRenderedPageBreak/>
+              <w:t>7.0 Budget Estimate and Financial Analysis</w:t>
             </w:r>
           </w:p>
           <w:p>
@@ -1611,52 +1956,44 @@
               <w:spacing w:line="276" w:lineRule="auto"/>
             </w:pPr>
             <w:r>
-              <w:t>Core requirements for c</w:t>
-            </w:r>
-            <w:r>
-              <w:t>ustomers</w:t>
-            </w:r>
-            <w:r>
-              <w:t>:</w:t>
-            </w:r>
-          </w:p>
-          <w:p>
-            <w:pPr>
-              <w:pStyle w:val="ListParagraph"/>
-              <w:numPr>
-                <w:ilvl w:val="0"/>
-                <w:numId w:val="8"/>
-              </w:numPr>
-              <w:spacing w:after="0" w:line="276" w:lineRule="auto"/>
-            </w:pPr>
-            <w:r>
-              <w:t>Order placement: With an easy-to-order feature, the user can place an order of selected dishes and healthy food with just a few simple taps on the screen.</w:t>
-            </w:r>
-          </w:p>
-          <w:p>
-            <w:pPr>
-              <w:pStyle w:val="ListParagraph"/>
-              <w:numPr>
-                <w:ilvl w:val="0"/>
-                <w:numId w:val="8"/>
-              </w:numPr>
-              <w:spacing w:after="0" w:line="276" w:lineRule="auto"/>
-            </w:pPr>
-            <w:r>
-              <w:t>Tracking of Drivers: With the real-time tracking feature, it becomes easy for the users to track delivery drivers and know their real-time location information. Users can check how much time a driver will take to reach their food parcel.</w:t>
-            </w:r>
-          </w:p>
-          <w:p>
-            <w:pPr>
-              <w:pStyle w:val="ListParagraph"/>
-              <w:numPr>
-                <w:ilvl w:val="0"/>
-                <w:numId w:val="8"/>
-              </w:numPr>
-              <w:spacing w:after="0" w:line="276" w:lineRule="auto"/>
-            </w:pPr>
-            <w:r>
-              <w:t>Payment gateway integration: must Integrate our app with Payment Gateways like PayPal, and make sure that it provides the users with multiple payment options.</w:t>
+              <w:t>The overall budget of this project is going to be $44,600 by the time the project is being able to serve people,</w:t>
+            </w:r>
+            <w:r>
+              <w:rPr>
+                <w:b/>
+                <w:bCs/>
+              </w:rPr>
+              <w:t xml:space="preserve"> </w:t>
+            </w:r>
+            <w:r>
+              <w:t>this budget is going to be the summation of building the website for ordering food, which will cost 3 developers for 12 weeks, for a cost of $21,600 (60 hours a week * 12</w:t>
+            </w:r>
+            <w:r>
+              <w:t xml:space="preserve"> weeks</w:t>
+            </w:r>
+            <w:r>
+              <w:t xml:space="preserve"> * 3</w:t>
+            </w:r>
+            <w:r>
+              <w:t xml:space="preserve"> employees</w:t>
+            </w:r>
+            <w:r>
+              <w:t xml:space="preserve"> * </w:t>
+            </w:r>
+            <w:r>
+              <w:t>$</w:t>
+            </w:r>
+            <w:r>
+              <w:t>10</w:t>
+            </w:r>
+            <w:r>
+              <w:t xml:space="preserve"> </w:t>
+            </w:r>
+            <w:r>
+              <w:t>for hour of working) as well as renting the place for food preparation, costing 1000$ a month during the project lifetime, buying restaurant equipment will cost $10,000</w:t>
+            </w:r>
+            <w:r>
+              <w:t>, promoting the project will cost $10,000.</w:t>
             </w:r>
           </w:p>
           <w:p>
@@ -1664,98 +2001,19 @@
               <w:spacing w:line="276" w:lineRule="auto"/>
             </w:pPr>
             <w:r>
-              <w:t>Core requirements for drivers:</w:t>
-            </w:r>
-          </w:p>
-          <w:p>
-            <w:pPr>
-              <w:pStyle w:val="ListParagraph"/>
-              <w:numPr>
-                <w:ilvl w:val="0"/>
-                <w:numId w:val="9"/>
-              </w:numPr>
-              <w:spacing w:after="0" w:line="276" w:lineRule="auto"/>
-            </w:pPr>
-            <w:r>
-              <w:t>Driver’s profile: Through this feature, a driver can keep his profile updated. It contains his full name, address, email, contact number, photo, and other personal data.</w:t>
-            </w:r>
-          </w:p>
-          <w:p>
-            <w:pPr>
-              <w:pStyle w:val="ListParagraph"/>
-              <w:numPr>
-                <w:ilvl w:val="0"/>
-                <w:numId w:val="9"/>
-              </w:numPr>
-              <w:spacing w:after="0" w:line="276" w:lineRule="auto"/>
-            </w:pPr>
-            <w:r>
-              <w:t>Notification for orders: Through push notifications, drivers can get constant updates &amp; alerts for new food orders online. It will help in the accurate delivery service of your restaurant.</w:t>
-            </w:r>
-          </w:p>
-          <w:p>
-            <w:pPr>
-              <w:pStyle w:val="ListParagraph"/>
-              <w:numPr>
-                <w:ilvl w:val="0"/>
-                <w:numId w:val="9"/>
-              </w:numPr>
-              <w:spacing w:after="0" w:line="276" w:lineRule="auto"/>
-            </w:pPr>
-            <w:r>
-              <w:t>Map for the delivery route: this allows drivers to choose the shortest and fastest routes to reach the location.</w:t>
+              <w:t xml:space="preserve">Project benefits will be mainly from selling food as well as introducing delivery services </w:t>
             </w:r>
           </w:p>
           <w:p>
             <w:pPr>
               <w:spacing w:line="276" w:lineRule="auto"/>
-            </w:pPr>
-          </w:p>
-          <w:p>
-            <w:pPr>
-              <w:spacing w:line="276" w:lineRule="auto"/>
               <w:rPr>
                 <w:rtl/>
-              </w:rPr>
-            </w:pPr>
-            <w:r>
-              <w:t>Core requirements for admin workers</w:t>
-            </w:r>
-            <w:r>
-              <w:t>:</w:t>
-            </w:r>
-          </w:p>
-          <w:p>
-            <w:pPr>
-              <w:pStyle w:val="ListParagraph"/>
-              <w:numPr>
-                <w:ilvl w:val="0"/>
-                <w:numId w:val="10"/>
-              </w:numPr>
-              <w:spacing w:after="0" w:line="276" w:lineRule="auto"/>
-            </w:pPr>
-            <w:r>
-              <w:t>Monitoring every action: Monitor all the drivers, changes in the menu, deliveries, ratings &amp; reviews of drivers, canceled orders, and other important data related to the driver’s performance.</w:t>
-            </w:r>
-          </w:p>
-          <w:p>
-            <w:pPr>
-              <w:pStyle w:val="ListParagraph"/>
-              <w:numPr>
-                <w:ilvl w:val="0"/>
-                <w:numId w:val="10"/>
-              </w:numPr>
-              <w:spacing w:after="0" w:line="276" w:lineRule="auto"/>
-            </w:pPr>
-            <w:r>
-              <w:lastRenderedPageBreak/>
-              <w:t xml:space="preserve">make changes:  make changes (add, delete, update, and </w:t>
-            </w:r>
-            <w:r>
-              <w:t>get) in</w:t>
-            </w:r>
-            <w:r>
-              <w:t xml:space="preserve"> the menu, orders, and drivers.</w:t>
+                <w:lang w:bidi="ar-JO"/>
+              </w:rPr>
+            </w:pPr>
+            <w:r>
+              <w:t xml:space="preserve">If we assume we will be selling 100 piece of meal a day for an average cost of 10$ for each meal, and selling it for 20$, would be 1000$ a day, after paying employees costs 400$ (10 employees * 8 * 5), the net revenue from meals will be 600$ a day, saving the revenue of delivery services for extra costs. </w:t>
             </w:r>
           </w:p>
           <w:p>
@@ -1785,73 +2043,12 @@
                 <w:b/>
                 <w:bCs/>
               </w:rPr>
-              <w:lastRenderedPageBreak/>
-              <w:t>7.0 Budget Estimate and Financial Analysis</w:t>
-            </w:r>
-          </w:p>
-          <w:p>
-            <w:pPr>
-              <w:spacing w:line="276" w:lineRule="auto"/>
-            </w:pPr>
-            <w:r>
-              <w:t>The overall budget of this project is going to be $44,600 by the time the project is being able to serve people,</w:t>
-            </w:r>
-            <w:r>
-              <w:rPr>
-                <w:b/>
-                <w:bCs/>
-              </w:rPr>
-              <w:t xml:space="preserve"> </w:t>
-            </w:r>
-            <w:r>
-              <w:t>this budget is going to be the summation of building the website for ordering food, which will cost 3 developers for 12 weeks, for a cost of $21,600 (60 hours a week * 12</w:t>
-            </w:r>
-            <w:r>
-              <w:t xml:space="preserve"> weeks</w:t>
-            </w:r>
-            <w:r>
-              <w:t xml:space="preserve"> * 3</w:t>
-            </w:r>
-            <w:r>
-              <w:t xml:space="preserve"> employees</w:t>
-            </w:r>
-            <w:r>
-              <w:t xml:space="preserve"> * </w:t>
-            </w:r>
-            <w:r>
-              <w:t>$</w:t>
-            </w:r>
-            <w:r>
-              <w:t>10</w:t>
-            </w:r>
-            <w:r>
-              <w:t xml:space="preserve"> </w:t>
-            </w:r>
-            <w:r>
-              <w:t>for hour of working) as well as renting the place for food preparation, costing 1000$ a month during the project lifetime, buying restaurant equipment will cost $10,000</w:t>
-            </w:r>
-            <w:r>
-              <w:t>, promoting the project will cost $10,000.</w:t>
-            </w:r>
-          </w:p>
-          <w:p>
-            <w:pPr>
-              <w:spacing w:line="276" w:lineRule="auto"/>
-            </w:pPr>
-            <w:r>
-              <w:t xml:space="preserve">Project benefits will be mainly from selling food as well as introducing delivery services </w:t>
-            </w:r>
-          </w:p>
-          <w:p>
-            <w:pPr>
-              <w:spacing w:line="276" w:lineRule="auto"/>
-              <w:rPr>
-                <w:rtl/>
-                <w:lang w:bidi="ar-JO"/>
-              </w:rPr>
-            </w:pPr>
-            <w:r>
-              <w:t xml:space="preserve">If we assume we will be selling 100 piece of meal a day for an average cost of 10$ for each meal, and selling it for 20$, would be 1000$ a day, after paying employees costs 400$ (10 employees * 8 * 5), the net revenue from meals will be 600$ a day, saving the revenue of delivery services for extra costs. </w:t>
+              <w:t>8.0 Schedule Estimate</w:t>
+            </w:r>
+          </w:p>
+          <w:p>
+            <w:r>
+              <w:t xml:space="preserve">The estimate time for this project is approximately going to be 3-6months </w:t>
             </w:r>
           </w:p>
           <w:p>
@@ -1881,21 +2078,18 @@
                 <w:b/>
                 <w:bCs/>
               </w:rPr>
-              <w:t>8.0 Schedule Estimate</w:t>
-            </w:r>
-          </w:p>
-          <w:p>
-            <w:r>
-              <w:t xml:space="preserve">The estimate time for this project is approximately going to be 3-6months </w:t>
-            </w:r>
-          </w:p>
-          <w:p>
-            <w:pPr>
-              <w:rPr>
-                <w:b/>
-                <w:bCs/>
-              </w:rPr>
-            </w:pPr>
+              <w:t>9.0 Potential Risks</w:t>
+            </w:r>
+          </w:p>
+          <w:p>
+            <w:r>
+              <w:t xml:space="preserve">There are multiple risks that we should into accountability, first is </w:t>
+            </w:r>
+          </w:p>
+          <w:p>
+            <w:r>
+              <w:t>Clients not liking our products, the next thins is not having the number of clients expected for our restaurant</w:t>
+            </w:r>
           </w:p>
         </w:tc>
       </w:tr>
@@ -1916,38 +2110,6 @@
                 <w:b/>
                 <w:bCs/>
               </w:rPr>
-              <w:t>9.0 Potential Risks</w:t>
-            </w:r>
-          </w:p>
-          <w:p>
-            <w:r>
-              <w:t xml:space="preserve">There are multiple risks that we should into accountability, first is </w:t>
-            </w:r>
-          </w:p>
-          <w:p>
-            <w:r>
-              <w:t>Clients not liking our products, the next thins is not having the number of clients expected for our restaurant</w:t>
-            </w:r>
-          </w:p>
-        </w:tc>
-      </w:tr>
-      <w:tr>
-        <w:tc>
-          <w:tcPr>
-            <w:tcW w:w="8856" w:type="dxa"/>
-          </w:tcPr>
-          <w:p>
-            <w:pPr>
-              <w:rPr>
-                <w:b/>
-                <w:bCs/>
-              </w:rPr>
-            </w:pPr>
-            <w:r>
-              <w:rPr>
-                <w:b/>
-                <w:bCs/>
-              </w:rPr>
               <w:t>10.0 Exhibits</w:t>
             </w:r>
           </w:p>
@@ -2013,7 +2175,6 @@
         <w:pStyle w:val="Heading3"/>
       </w:pPr>
       <w:r>
-        <w:lastRenderedPageBreak/>
         <w:t>Project Charter</w:t>
       </w:r>
     </w:p>
@@ -2037,13 +2198,7 @@
         <w:t xml:space="preserve">: </w:t>
       </w:r>
       <w:r>
-        <w:t xml:space="preserve">Online ordering for healthy </w:t>
-      </w:r>
-      <w:r>
-        <w:t>fast-food</w:t>
-      </w:r>
-      <w:r>
-        <w:t xml:space="preserve"> restaurant</w:t>
+        <w:t>Online ordering for healthy fast-food restaurant</w:t>
       </w:r>
     </w:p>
     <w:p>
@@ -2057,6 +2212,7 @@
           <w:b/>
           <w:bCs/>
         </w:rPr>
+        <w:lastRenderedPageBreak/>
         <w:t xml:space="preserve">Project Start Date: </w:t>
       </w:r>
       <w:r>
@@ -2093,30 +2249,19 @@
           <w:bCs/>
           <w:szCs w:val="20"/>
         </w:rPr>
-        <w:t xml:space="preserve">Budget Information: </w:t>
-      </w:r>
+        <w:t>Budget Information: $100,000</w:t>
+      </w:r>
+    </w:p>
+    <w:p>
       <w:r>
         <w:rPr>
           <w:b/>
           <w:bCs/>
-          <w:szCs w:val="20"/>
-        </w:rPr>
-        <w:t>$100,000</w:t>
-      </w:r>
-    </w:p>
-    <w:p>
-      <w:r>
-        <w:rPr>
-          <w:b/>
-          <w:bCs/>
         </w:rPr>
         <w:t>Project Manager:</w:t>
       </w:r>
       <w:r>
-        <w:t xml:space="preserve"> </w:t>
-      </w:r>
-      <w:r>
-        <w:t xml:space="preserve">Ali AbuAlrob | </w:t>
+        <w:t xml:space="preserve"> Ali AbuAlrob | </w:t>
       </w:r>
       <w:r>
         <w:t>0592937952</w:t>
@@ -2873,6 +3018,7 @@
           <w:b/>
           <w:bCs/>
         </w:rPr>
+        <w:lastRenderedPageBreak/>
         <w:t>Comments:</w:t>
       </w:r>
       <w:r>
@@ -4929,6 +5075,7 @@
   <w:style w:type="character" w:default="1" w:styleId="DefaultParagraphFont">
     <w:name w:val="Default Paragraph Font"/>
     <w:uiPriority w:val="1"/>
+    <w:semiHidden/>
     <w:unhideWhenUsed/>
   </w:style>
   <w:style w:type="table" w:default="1" w:styleId="TableNormal">

</xml_diff>

<commit_message>
Fix :Trance the language
</commit_message>
<xml_diff>
--- a/Project Management (Project ).docx
+++ b/Project Management (Project ).docx
@@ -1319,7 +1319,7 @@
         <w:tblLook w:val="01E0" w:firstRow="1" w:lastRow="1" w:firstColumn="1" w:lastColumn="1" w:noHBand="0" w:noVBand="0"/>
       </w:tblPr>
       <w:tblGrid>
-        <w:gridCol w:w="8856"/>
+        <w:gridCol w:w="9576"/>
       </w:tblGrid>
       <w:tr>
         <w:tc>
@@ -1626,7 +1626,6 @@
             <w:pPr>
               <w:spacing w:line="276" w:lineRule="auto"/>
               <w:rPr>
-                <w:rFonts w:hint="cs"/>
                 <w:rtl/>
                 <w:lang w:bidi="ar-JO"/>
               </w:rPr>
@@ -1714,7 +1713,6 @@
           <w:p>
             <w:pPr>
               <w:rPr>
-                <w:rFonts w:hint="cs"/>
                 <w:rtl/>
               </w:rPr>
             </w:pPr>
@@ -1928,6 +1926,14 @@
               </w:rPr>
             </w:pPr>
           </w:p>
+          <w:p>
+            <w:pPr>
+              <w:rPr>
+                <w:b/>
+                <w:bCs/>
+              </w:rPr>
+            </w:pPr>
+          </w:p>
         </w:tc>
       </w:tr>
       <w:tr>
@@ -1953,16 +1959,12 @@
           </w:p>
           <w:p>
             <w:pPr>
-              <w:spacing w:line="276" w:lineRule="auto"/>
+              <w:spacing w:line="360" w:lineRule="auto"/>
             </w:pPr>
             <w:r>
               <w:t>The overall budget of this project is going to be $44,600 by the time the project is being able to serve people,</w:t>
             </w:r>
             <w:r>
-              <w:rPr>
-                <w:b/>
-                <w:bCs/>
-              </w:rPr>
               <w:t xml:space="preserve"> </w:t>
             </w:r>
             <w:r>
@@ -1998,7 +2000,7 @@
           </w:p>
           <w:p>
             <w:pPr>
-              <w:spacing w:line="276" w:lineRule="auto"/>
+              <w:spacing w:line="360" w:lineRule="auto"/>
             </w:pPr>
             <w:r>
               <w:t xml:space="preserve">Project benefits will be mainly from selling food as well as introducing delivery services </w:t>
@@ -2006,23 +2008,11 @@
           </w:p>
           <w:p>
             <w:pPr>
-              <w:spacing w:line="276" w:lineRule="auto"/>
-              <w:rPr>
-                <w:rtl/>
-                <w:lang w:bidi="ar-JO"/>
-              </w:rPr>
+              <w:spacing w:line="360" w:lineRule="auto"/>
             </w:pPr>
             <w:r>
               <w:t xml:space="preserve">If we assume we will be selling 100 piece of meal a day for an average cost of 10$ for each meal, and selling it for 20$, would be 1000$ a day, after paying employees costs 400$ (10 employees * 8 * 5), the net revenue from meals will be 600$ a day, saving the revenue of delivery services for extra costs. </w:t>
             </w:r>
-          </w:p>
-          <w:p>
-            <w:pPr>
-              <w:rPr>
-                <w:b/>
-                <w:bCs/>
-              </w:rPr>
-            </w:pPr>
           </w:p>
         </w:tc>
       </w:tr>
@@ -2048,14 +2038,20 @@
           </w:p>
           <w:p>
             <w:r>
-              <w:t xml:space="preserve">The estimate time for this project is approximately going to be 3-6months </w:t>
-            </w:r>
-          </w:p>
-          <w:p>
-            <w:pPr>
-              <w:rPr>
+              <w:t>The estimate time for this project is going to be 3</w:t>
+            </w:r>
+            <w:r>
+              <w:t xml:space="preserve"> months without any flexibility. </w:t>
+            </w:r>
+          </w:p>
+          <w:p>
+            <w:pPr>
+              <w:rPr>
+                <w:rFonts w:hint="cs"/>
                 <w:b/>
                 <w:bCs/>
+                <w:rtl/>
+                <w:lang w:bidi="ar-JO"/>
               </w:rPr>
             </w:pPr>
           </w:p>
@@ -2082,13 +2078,53 @@
             </w:r>
           </w:p>
           <w:p>
-            <w:r>
-              <w:t xml:space="preserve">There are multiple risks that we should into accountability, first is </w:t>
-            </w:r>
-          </w:p>
-          <w:p>
-            <w:r>
-              <w:t>Clients not liking our products, the next thins is not having the number of clients expected for our restaurant</w:t>
+            <w:pPr>
+              <w:spacing w:line="360" w:lineRule="auto"/>
+            </w:pPr>
+            <w:r>
+              <w:t>There are multiple risks that we should</w:t>
+            </w:r>
+            <w:r>
+              <w:t xml:space="preserve"> take</w:t>
+            </w:r>
+            <w:r>
+              <w:t xml:space="preserve"> into </w:t>
+            </w:r>
+            <w:r>
+              <w:t>consideration, our</w:t>
+            </w:r>
+            <w:r>
+              <w:t xml:space="preserve"> first</w:t>
+            </w:r>
+            <w:r>
+              <w:t xml:space="preserve"> concern </w:t>
+            </w:r>
+            <w:r>
+              <w:t>is</w:t>
+            </w:r>
+            <w:r>
+              <w:t xml:space="preserve"> </w:t>
+            </w:r>
+            <w:r>
+              <w:t xml:space="preserve">not meeting the new </w:t>
+            </w:r>
+            <w:r>
+              <w:t>clients’</w:t>
+            </w:r>
+            <w:r>
+              <w:t xml:space="preserve"> expectations</w:t>
+            </w:r>
+            <w:r>
+              <w:t xml:space="preserve"> as well as not</w:t>
+            </w:r>
+            <w:r>
+              <w:t xml:space="preserve"> having </w:t>
+            </w:r>
+            <w:r>
+              <w:t>the intended number of clients</w:t>
+            </w:r>
+            <w:r>
+              <w:t xml:space="preserve"> for our restaurant</w:t>
             </w:r>
           </w:p>
         </w:tc>
@@ -2118,6 +2154,48 @@
               <w:t>Exhibit A: Financial Analysis</w:t>
             </w:r>
           </w:p>
+          <w:p>
+            <w:r>
+              <w:lastRenderedPageBreak/>
+              <w:drawing>
+                <wp:inline distT="0" distB="0" distL="0" distR="0" wp14:anchorId="637C0F2F" wp14:editId="295F74B0">
+                  <wp:extent cx="5943600" cy="4854575"/>
+                  <wp:effectExtent l="0" t="0" r="0" b="3175"/>
+                  <wp:docPr id="2" name="Picture 2"/>
+                  <wp:cNvGraphicFramePr>
+                    <a:graphicFrameLocks xmlns:a="http://schemas.openxmlformats.org/drawingml/2006/main" noChangeAspect="1"/>
+                  </wp:cNvGraphicFramePr>
+                  <a:graphic xmlns:a="http://schemas.openxmlformats.org/drawingml/2006/main">
+                    <a:graphicData uri="http://schemas.openxmlformats.org/drawingml/2006/picture">
+                      <pic:pic xmlns:pic="http://schemas.openxmlformats.org/drawingml/2006/picture">
+                        <pic:nvPicPr>
+                          <pic:cNvPr id="1" name=""/>
+                          <pic:cNvPicPr/>
+                        </pic:nvPicPr>
+                        <pic:blipFill>
+                          <a:blip r:embed="rId8"/>
+                          <a:stretch>
+                            <a:fillRect/>
+                          </a:stretch>
+                        </pic:blipFill>
+                        <pic:spPr>
+                          <a:xfrm>
+                            <a:off x="0" y="0"/>
+                            <a:ext cx="5943600" cy="4854575"/>
+                          </a:xfrm>
+                          <a:prstGeom prst="rect">
+                            <a:avLst/>
+                          </a:prstGeom>
+                        </pic:spPr>
+                      </pic:pic>
+                    </a:graphicData>
+                  </a:graphic>
+                </wp:inline>
+              </w:drawing>
+            </w:r>
+          </w:p>
+          <w:p/>
+          <w:p/>
         </w:tc>
       </w:tr>
     </w:tbl>
@@ -2172,9 +2250,24 @@
     </w:p>
     <w:p>
       <w:pPr>
+        <w:rPr>
+          <w:lang w:bidi="ar-JO"/>
+        </w:rPr>
+      </w:pPr>
+    </w:p>
+    <w:p>
+      <w:pPr>
+        <w:rPr>
+          <w:lang w:bidi="ar-JO"/>
+        </w:rPr>
+      </w:pPr>
+    </w:p>
+    <w:p>
+      <w:pPr>
         <w:pStyle w:val="Heading3"/>
       </w:pPr>
       <w:r>
+        <w:lastRenderedPageBreak/>
         <w:t>Project Charter</w:t>
       </w:r>
     </w:p>
@@ -2198,7 +2291,13 @@
         <w:t xml:space="preserve">: </w:t>
       </w:r>
       <w:r>
-        <w:t>Online ordering for healthy fast-food restaurant</w:t>
+        <w:t xml:space="preserve">Online ordering for </w:t>
+      </w:r>
+      <w:r>
+        <w:t xml:space="preserve">the </w:t>
+      </w:r>
+      <w:r>
+        <w:t>healthy fast-food restaurant</w:t>
       </w:r>
     </w:p>
     <w:p>
@@ -2212,11 +2311,13 @@
           <w:b/>
           <w:bCs/>
         </w:rPr>
-        <w:lastRenderedPageBreak/>
         <w:t xml:space="preserve">Project Start Date: </w:t>
       </w:r>
       <w:r>
-        <w:t>12 December 2022</w:t>
+        <w:t xml:space="preserve">12 </w:t>
+      </w:r>
+      <w:r>
+        <w:t>January 2023</w:t>
       </w:r>
       <w:r>
         <w:tab/>
@@ -2232,7 +2333,13 @@
         <w:t xml:space="preserve"> </w:t>
       </w:r>
       <w:r>
-        <w:t>12 February 2023</w:t>
+        <w:t xml:space="preserve">12 </w:t>
+      </w:r>
+      <w:r>
+        <w:t>April</w:t>
+      </w:r>
+      <w:r>
+        <w:t xml:space="preserve"> 2023</w:t>
       </w:r>
     </w:p>
     <w:p>
@@ -2249,7 +2356,13 @@
           <w:bCs/>
           <w:szCs w:val="20"/>
         </w:rPr>
-        <w:t>Budget Information: $100,000</w:t>
+        <w:t xml:space="preserve">Budget Information: </w:t>
+      </w:r>
+      <w:r>
+        <w:rPr>
+          <w:szCs w:val="20"/>
+        </w:rPr>
+        <w:t>$50,000</w:t>
       </w:r>
     </w:p>
     <w:p>
@@ -2261,13 +2374,25 @@
         <w:t>Project Manager:</w:t>
       </w:r>
       <w:r>
-        <w:t xml:space="preserve"> Ali AbuAlrob | </w:t>
-      </w:r>
-      <w:r>
-        <w:t>0592937952</w:t>
-      </w:r>
-    </w:p>
-    <w:p>
+        <w:t xml:space="preserve"> Ali Abualrob, (</w:t>
+      </w:r>
+      <w:r>
+        <w:t>0</w:t>
+      </w:r>
+      <w:r>
+        <w:t>0972)</w:t>
+      </w:r>
+      <w:r>
+        <w:t>592937952</w:t>
+      </w:r>
+      <w:r>
+        <w:t>, ali.rajeh2612@gmail.com.</w:t>
+      </w:r>
+    </w:p>
+    <w:p>
+      <w:pPr>
+        <w:jc w:val="both"/>
+      </w:pPr>
       <w:r>
         <w:rPr>
           <w:b/>
@@ -2275,9 +2400,10 @@
         </w:rPr>
         <w:t xml:space="preserve">Project Objectives: </w:t>
       </w:r>
-    </w:p>
-    <w:p/>
-    <w:p/>
+      <w:r>
+        <w:t>Creating an application for online orders that is easy to use and meets all basic requirements, enabling users to view the food menu, enter their orders, activate the payment way that is suitable for them and is available, as well as benefit from the delivery service when needed.</w:t>
+      </w:r>
+    </w:p>
     <w:p>
       <w:pPr>
         <w:rPr>
@@ -2369,8 +2495,6 @@
         <w:t>.</w:t>
       </w:r>
     </w:p>
-    <w:p/>
-    <w:p/>
     <w:p>
       <w:pPr>
         <w:rPr>
@@ -2492,10 +2616,10 @@
         <w:tblLook w:val="0000" w:firstRow="0" w:lastRow="0" w:firstColumn="0" w:lastColumn="0" w:noHBand="0" w:noVBand="0"/>
       </w:tblPr>
       <w:tblGrid>
-        <w:gridCol w:w="1908"/>
-        <w:gridCol w:w="2316"/>
-        <w:gridCol w:w="2470"/>
-        <w:gridCol w:w="2162"/>
+        <w:gridCol w:w="1761"/>
+        <w:gridCol w:w="2140"/>
+        <w:gridCol w:w="2385"/>
+        <w:gridCol w:w="3290"/>
       </w:tblGrid>
       <w:tr>
         <w:tc>
@@ -2581,31 +2705,7 @@
                 <w:bCs/>
                 <w:sz w:val="24"/>
               </w:rPr>
-              <w:t>Organization/</w:t>
-            </w:r>
-          </w:p>
-          <w:p>
-            <w:pPr>
-              <w:pStyle w:val="SHTB"/>
-              <w:pBdr>
-                <w:bottom w:val="none" w:sz="0" w:space="0" w:color="auto"/>
-              </w:pBdr>
-              <w:spacing w:line="240" w:lineRule="auto"/>
-              <w:rPr>
-                <w:rFonts w:ascii="Times New Roman" w:hAnsi="Times New Roman"/>
-                <w:b/>
-                <w:bCs/>
-                <w:sz w:val="24"/>
-              </w:rPr>
-            </w:pPr>
-            <w:r>
-              <w:rPr>
-                <w:rFonts w:ascii="Times New Roman" w:hAnsi="Times New Roman"/>
-                <w:b/>
-                <w:bCs/>
-                <w:sz w:val="24"/>
-              </w:rPr>
-              <w:t>Position</w:t>
+              <w:t>Internal/External</w:t>
             </w:r>
           </w:p>
         </w:tc>
@@ -2651,13 +2751,21 @@
                 <w:bottom w:val="none" w:sz="0" w:space="0" w:color="auto"/>
               </w:pBdr>
               <w:spacing w:line="240" w:lineRule="auto"/>
-              <w:rPr>
-                <w:rFonts w:ascii="Times New Roman" w:hAnsi="Times New Roman"/>
-                <w:b/>
-                <w:bCs/>
+              <w:jc w:val="center"/>
+              <w:rPr>
+                <w:rFonts w:asciiTheme="majorBidi" w:hAnsiTheme="majorBidi" w:cstheme="majorBidi"/>
                 <w:sz w:val="24"/>
-              </w:rPr>
-            </w:pPr>
+                <w:szCs w:val="24"/>
+              </w:rPr>
+            </w:pPr>
+            <w:r>
+              <w:rPr>
+                <w:rFonts w:asciiTheme="majorBidi" w:hAnsiTheme="majorBidi" w:cstheme="majorBidi"/>
+                <w:sz w:val="24"/>
+                <w:szCs w:val="24"/>
+              </w:rPr>
+              <w:t>Sponsor, Project Manager.</w:t>
+            </w:r>
           </w:p>
         </w:tc>
         <w:tc>
@@ -2671,13 +2779,21 @@
                 <w:bottom w:val="none" w:sz="0" w:space="0" w:color="auto"/>
               </w:pBdr>
               <w:spacing w:line="240" w:lineRule="auto"/>
-              <w:rPr>
-                <w:rFonts w:ascii="Times New Roman" w:hAnsi="Times New Roman"/>
-                <w:b/>
-                <w:bCs/>
+              <w:jc w:val="center"/>
+              <w:rPr>
+                <w:rFonts w:asciiTheme="majorBidi" w:hAnsiTheme="majorBidi" w:cstheme="majorBidi"/>
                 <w:sz w:val="24"/>
-              </w:rPr>
-            </w:pPr>
+                <w:szCs w:val="24"/>
+              </w:rPr>
+            </w:pPr>
+            <w:r>
+              <w:rPr>
+                <w:rFonts w:asciiTheme="majorBidi" w:hAnsiTheme="majorBidi" w:cstheme="majorBidi"/>
+                <w:sz w:val="24"/>
+                <w:szCs w:val="24"/>
+              </w:rPr>
+              <w:t>Ali Abualrob</w:t>
+            </w:r>
           </w:p>
         </w:tc>
         <w:tc>
@@ -2691,13 +2807,21 @@
                 <w:bottom w:val="none" w:sz="0" w:space="0" w:color="auto"/>
               </w:pBdr>
               <w:spacing w:line="240" w:lineRule="auto"/>
-              <w:rPr>
-                <w:rFonts w:ascii="Times New Roman" w:hAnsi="Times New Roman"/>
-                <w:b/>
-                <w:bCs/>
+              <w:jc w:val="center"/>
+              <w:rPr>
+                <w:rFonts w:asciiTheme="majorBidi" w:hAnsiTheme="majorBidi" w:cstheme="majorBidi"/>
                 <w:sz w:val="24"/>
-              </w:rPr>
-            </w:pPr>
+                <w:szCs w:val="24"/>
+              </w:rPr>
+            </w:pPr>
+            <w:r>
+              <w:rPr>
+                <w:rFonts w:asciiTheme="majorBidi" w:hAnsiTheme="majorBidi" w:cstheme="majorBidi"/>
+                <w:sz w:val="24"/>
+                <w:szCs w:val="24"/>
+              </w:rPr>
+              <w:t>Internal</w:t>
+            </w:r>
           </w:p>
         </w:tc>
         <w:tc>
@@ -2711,13 +2835,21 @@
                 <w:bottom w:val="none" w:sz="0" w:space="0" w:color="auto"/>
               </w:pBdr>
               <w:spacing w:line="240" w:lineRule="auto"/>
-              <w:rPr>
-                <w:rFonts w:ascii="Times New Roman" w:hAnsi="Times New Roman"/>
-                <w:b/>
-                <w:bCs/>
+              <w:jc w:val="center"/>
+              <w:rPr>
+                <w:rFonts w:asciiTheme="majorBidi" w:hAnsiTheme="majorBidi" w:cstheme="majorBidi"/>
                 <w:sz w:val="24"/>
-              </w:rPr>
-            </w:pPr>
+                <w:szCs w:val="24"/>
+              </w:rPr>
+            </w:pPr>
+            <w:r>
+              <w:rPr>
+                <w:rFonts w:asciiTheme="majorBidi" w:hAnsiTheme="majorBidi" w:cstheme="majorBidi"/>
+                <w:sz w:val="24"/>
+                <w:szCs w:val="24"/>
+              </w:rPr>
+              <w:t>ali.rajeh2612@gmail.com</w:t>
+            </w:r>
           </w:p>
         </w:tc>
       </w:tr>
@@ -2733,13 +2865,21 @@
                 <w:bottom w:val="none" w:sz="0" w:space="0" w:color="auto"/>
               </w:pBdr>
               <w:spacing w:line="240" w:lineRule="auto"/>
-              <w:rPr>
-                <w:rFonts w:ascii="Times New Roman" w:hAnsi="Times New Roman"/>
-                <w:b/>
-                <w:bCs/>
+              <w:jc w:val="center"/>
+              <w:rPr>
+                <w:rFonts w:asciiTheme="majorBidi" w:hAnsiTheme="majorBidi" w:cstheme="majorBidi"/>
                 <w:sz w:val="24"/>
-              </w:rPr>
-            </w:pPr>
+                <w:szCs w:val="24"/>
+              </w:rPr>
+            </w:pPr>
+            <w:r>
+              <w:rPr>
+                <w:rFonts w:asciiTheme="majorBidi" w:hAnsiTheme="majorBidi" w:cstheme="majorBidi"/>
+                <w:sz w:val="24"/>
+                <w:szCs w:val="24"/>
+              </w:rPr>
+              <w:t>Team member</w:t>
+            </w:r>
           </w:p>
         </w:tc>
         <w:tc>
@@ -2753,13 +2893,31 @@
                 <w:bottom w:val="none" w:sz="0" w:space="0" w:color="auto"/>
               </w:pBdr>
               <w:spacing w:line="240" w:lineRule="auto"/>
-              <w:rPr>
-                <w:rFonts w:ascii="Times New Roman" w:hAnsi="Times New Roman"/>
-                <w:b/>
-                <w:bCs/>
+              <w:jc w:val="center"/>
+              <w:rPr>
+                <w:rFonts w:asciiTheme="majorBidi" w:hAnsiTheme="majorBidi" w:cstheme="majorBidi"/>
                 <w:sz w:val="24"/>
-              </w:rPr>
-            </w:pPr>
+                <w:szCs w:val="24"/>
+              </w:rPr>
+            </w:pPr>
+            <w:r>
+              <w:rPr>
+                <w:rFonts w:asciiTheme="majorBidi" w:hAnsiTheme="majorBidi" w:cstheme="majorBidi"/>
+                <w:sz w:val="24"/>
+                <w:szCs w:val="24"/>
+              </w:rPr>
+              <w:t xml:space="preserve">Basil R </w:t>
+            </w:r>
+            <w:proofErr w:type="spellStart"/>
+            <w:r>
+              <w:rPr>
+                <w:rFonts w:asciiTheme="majorBidi" w:hAnsiTheme="majorBidi" w:cstheme="majorBidi"/>
+                <w:sz w:val="24"/>
+                <w:szCs w:val="24"/>
+              </w:rPr>
+              <w:t>Salahat</w:t>
+            </w:r>
+            <w:proofErr w:type="spellEnd"/>
           </w:p>
         </w:tc>
         <w:tc>
@@ -2773,13 +2931,21 @@
                 <w:bottom w:val="none" w:sz="0" w:space="0" w:color="auto"/>
               </w:pBdr>
               <w:spacing w:line="240" w:lineRule="auto"/>
-              <w:rPr>
-                <w:rFonts w:ascii="Times New Roman" w:hAnsi="Times New Roman"/>
-                <w:b/>
-                <w:bCs/>
+              <w:jc w:val="center"/>
+              <w:rPr>
+                <w:rFonts w:asciiTheme="majorBidi" w:hAnsiTheme="majorBidi" w:cstheme="majorBidi"/>
                 <w:sz w:val="24"/>
-              </w:rPr>
-            </w:pPr>
+                <w:szCs w:val="24"/>
+              </w:rPr>
+            </w:pPr>
+            <w:r>
+              <w:rPr>
+                <w:rFonts w:asciiTheme="majorBidi" w:hAnsiTheme="majorBidi" w:cstheme="majorBidi"/>
+                <w:sz w:val="24"/>
+                <w:szCs w:val="24"/>
+              </w:rPr>
+              <w:t>Internal</w:t>
+            </w:r>
           </w:p>
         </w:tc>
         <w:tc>
@@ -2793,13 +2959,21 @@
                 <w:bottom w:val="none" w:sz="0" w:space="0" w:color="auto"/>
               </w:pBdr>
               <w:spacing w:line="240" w:lineRule="auto"/>
-              <w:rPr>
-                <w:rFonts w:ascii="Times New Roman" w:hAnsi="Times New Roman"/>
-                <w:b/>
-                <w:bCs/>
+              <w:jc w:val="center"/>
+              <w:rPr>
+                <w:rFonts w:asciiTheme="majorBidi" w:hAnsiTheme="majorBidi" w:cstheme="majorBidi"/>
                 <w:sz w:val="24"/>
-              </w:rPr>
-            </w:pPr>
+                <w:szCs w:val="24"/>
+              </w:rPr>
+            </w:pPr>
+            <w:r>
+              <w:rPr>
+                <w:rFonts w:asciiTheme="majorBidi" w:hAnsiTheme="majorBidi" w:cstheme="majorBidi"/>
+                <w:sz w:val="24"/>
+                <w:szCs w:val="24"/>
+              </w:rPr>
+              <w:t>b.salahat1@student.aaup.edu</w:t>
+            </w:r>
           </w:p>
         </w:tc>
       </w:tr>
@@ -2815,13 +2989,21 @@
                 <w:bottom w:val="none" w:sz="0" w:space="0" w:color="auto"/>
               </w:pBdr>
               <w:spacing w:line="240" w:lineRule="auto"/>
-              <w:rPr>
-                <w:rFonts w:ascii="Times New Roman" w:hAnsi="Times New Roman"/>
-                <w:b/>
-                <w:bCs/>
+              <w:jc w:val="center"/>
+              <w:rPr>
+                <w:rFonts w:asciiTheme="majorBidi" w:hAnsiTheme="majorBidi" w:cstheme="majorBidi"/>
                 <w:sz w:val="24"/>
-              </w:rPr>
-            </w:pPr>
+                <w:szCs w:val="24"/>
+              </w:rPr>
+            </w:pPr>
+            <w:r>
+              <w:rPr>
+                <w:rFonts w:asciiTheme="majorBidi" w:hAnsiTheme="majorBidi" w:cstheme="majorBidi"/>
+                <w:sz w:val="24"/>
+                <w:szCs w:val="24"/>
+              </w:rPr>
+              <w:t>Team member</w:t>
+            </w:r>
           </w:p>
         </w:tc>
         <w:tc>
@@ -2835,13 +3017,21 @@
                 <w:bottom w:val="none" w:sz="0" w:space="0" w:color="auto"/>
               </w:pBdr>
               <w:spacing w:line="240" w:lineRule="auto"/>
-              <w:rPr>
-                <w:rFonts w:ascii="Times New Roman" w:hAnsi="Times New Roman"/>
-                <w:b/>
-                <w:bCs/>
+              <w:jc w:val="center"/>
+              <w:rPr>
+                <w:rFonts w:asciiTheme="majorBidi" w:hAnsiTheme="majorBidi" w:cstheme="majorBidi"/>
                 <w:sz w:val="24"/>
-              </w:rPr>
-            </w:pPr>
+                <w:szCs w:val="24"/>
+              </w:rPr>
+            </w:pPr>
+            <w:r>
+              <w:rPr>
+                <w:rFonts w:asciiTheme="majorBidi" w:hAnsiTheme="majorBidi" w:cstheme="majorBidi"/>
+                <w:sz w:val="24"/>
+                <w:szCs w:val="24"/>
+              </w:rPr>
+              <w:t>Yousef Kmail</w:t>
+            </w:r>
           </w:p>
         </w:tc>
         <w:tc>
@@ -2855,13 +3045,21 @@
                 <w:bottom w:val="none" w:sz="0" w:space="0" w:color="auto"/>
               </w:pBdr>
               <w:spacing w:line="240" w:lineRule="auto"/>
-              <w:rPr>
-                <w:rFonts w:ascii="Times New Roman" w:hAnsi="Times New Roman"/>
-                <w:b/>
-                <w:bCs/>
+              <w:jc w:val="center"/>
+              <w:rPr>
+                <w:rFonts w:asciiTheme="majorBidi" w:hAnsiTheme="majorBidi" w:cstheme="majorBidi"/>
                 <w:sz w:val="24"/>
-              </w:rPr>
-            </w:pPr>
+                <w:szCs w:val="24"/>
+              </w:rPr>
+            </w:pPr>
+            <w:r>
+              <w:rPr>
+                <w:rFonts w:asciiTheme="majorBidi" w:hAnsiTheme="majorBidi" w:cstheme="majorBidi"/>
+                <w:sz w:val="24"/>
+                <w:szCs w:val="24"/>
+              </w:rPr>
+              <w:t>Internal</w:t>
+            </w:r>
           </w:p>
         </w:tc>
         <w:tc>
@@ -2875,13 +3073,21 @@
                 <w:bottom w:val="none" w:sz="0" w:space="0" w:color="auto"/>
               </w:pBdr>
               <w:spacing w:line="240" w:lineRule="auto"/>
-              <w:rPr>
-                <w:rFonts w:ascii="Times New Roman" w:hAnsi="Times New Roman"/>
-                <w:b/>
-                <w:bCs/>
+              <w:jc w:val="center"/>
+              <w:rPr>
+                <w:rFonts w:asciiTheme="majorBidi" w:hAnsiTheme="majorBidi" w:cstheme="majorBidi"/>
                 <w:sz w:val="24"/>
-              </w:rPr>
-            </w:pPr>
+                <w:szCs w:val="24"/>
+              </w:rPr>
+            </w:pPr>
+            <w:r>
+              <w:rPr>
+                <w:rFonts w:asciiTheme="majorBidi" w:hAnsiTheme="majorBidi" w:cstheme="majorBidi"/>
+                <w:sz w:val="24"/>
+                <w:szCs w:val="24"/>
+              </w:rPr>
+              <w:t>yousef.kmail@gmail.com</w:t>
+            </w:r>
           </w:p>
         </w:tc>
       </w:tr>
@@ -2897,13 +3103,21 @@
                 <w:bottom w:val="none" w:sz="0" w:space="0" w:color="auto"/>
               </w:pBdr>
               <w:spacing w:line="240" w:lineRule="auto"/>
-              <w:rPr>
-                <w:rFonts w:ascii="Times New Roman" w:hAnsi="Times New Roman"/>
-                <w:b/>
-                <w:bCs/>
+              <w:jc w:val="center"/>
+              <w:rPr>
+                <w:rFonts w:asciiTheme="majorBidi" w:hAnsiTheme="majorBidi" w:cstheme="majorBidi"/>
                 <w:sz w:val="24"/>
-              </w:rPr>
-            </w:pPr>
+                <w:szCs w:val="24"/>
+              </w:rPr>
+            </w:pPr>
+            <w:r>
+              <w:rPr>
+                <w:rFonts w:asciiTheme="majorBidi" w:hAnsiTheme="majorBidi" w:cstheme="majorBidi"/>
+                <w:sz w:val="24"/>
+                <w:szCs w:val="24"/>
+              </w:rPr>
+              <w:t>Team member</w:t>
+            </w:r>
           </w:p>
         </w:tc>
         <w:tc>
@@ -2917,13 +3131,37 @@
                 <w:bottom w:val="none" w:sz="0" w:space="0" w:color="auto"/>
               </w:pBdr>
               <w:spacing w:line="240" w:lineRule="auto"/>
-              <w:rPr>
-                <w:rFonts w:ascii="Times New Roman" w:hAnsi="Times New Roman"/>
-                <w:b/>
-                <w:bCs/>
+              <w:jc w:val="center"/>
+              <w:rPr>
+                <w:rFonts w:asciiTheme="majorBidi" w:hAnsiTheme="majorBidi" w:cstheme="majorBidi"/>
                 <w:sz w:val="24"/>
-              </w:rPr>
-            </w:pPr>
+                <w:szCs w:val="24"/>
+              </w:rPr>
+            </w:pPr>
+            <w:r>
+              <w:rPr>
+                <w:rFonts w:asciiTheme="majorBidi" w:hAnsiTheme="majorBidi" w:cstheme="majorBidi"/>
+                <w:sz w:val="24"/>
+                <w:szCs w:val="24"/>
+              </w:rPr>
+              <w:t>Ahm</w:t>
+            </w:r>
+            <w:r>
+              <w:rPr>
+                <w:rFonts w:asciiTheme="majorBidi" w:hAnsiTheme="majorBidi" w:cstheme="majorBidi"/>
+                <w:sz w:val="24"/>
+                <w:szCs w:val="24"/>
+              </w:rPr>
+              <w:t>a</w:t>
+            </w:r>
+            <w:r>
+              <w:rPr>
+                <w:rFonts w:asciiTheme="majorBidi" w:hAnsiTheme="majorBidi" w:cstheme="majorBidi"/>
+                <w:sz w:val="24"/>
+                <w:szCs w:val="24"/>
+              </w:rPr>
+              <w:t>d Mohammad</w:t>
+            </w:r>
           </w:p>
         </w:tc>
         <w:tc>
@@ -2937,13 +3175,21 @@
                 <w:bottom w:val="none" w:sz="0" w:space="0" w:color="auto"/>
               </w:pBdr>
               <w:spacing w:line="240" w:lineRule="auto"/>
-              <w:rPr>
-                <w:rFonts w:ascii="Times New Roman" w:hAnsi="Times New Roman"/>
-                <w:b/>
-                <w:bCs/>
+              <w:jc w:val="center"/>
+              <w:rPr>
+                <w:rFonts w:asciiTheme="majorBidi" w:hAnsiTheme="majorBidi" w:cstheme="majorBidi"/>
                 <w:sz w:val="24"/>
-              </w:rPr>
-            </w:pPr>
+                <w:szCs w:val="24"/>
+              </w:rPr>
+            </w:pPr>
+            <w:r>
+              <w:rPr>
+                <w:rFonts w:asciiTheme="majorBidi" w:hAnsiTheme="majorBidi" w:cstheme="majorBidi"/>
+                <w:sz w:val="24"/>
+                <w:szCs w:val="24"/>
+              </w:rPr>
+              <w:t>External</w:t>
+            </w:r>
           </w:p>
         </w:tc>
         <w:tc>
@@ -2957,13 +3203,21 @@
                 <w:bottom w:val="none" w:sz="0" w:space="0" w:color="auto"/>
               </w:pBdr>
               <w:spacing w:line="240" w:lineRule="auto"/>
-              <w:rPr>
-                <w:rFonts w:ascii="Times New Roman" w:hAnsi="Times New Roman"/>
-                <w:b/>
-                <w:bCs/>
+              <w:jc w:val="center"/>
+              <w:rPr>
+                <w:rFonts w:asciiTheme="majorBidi" w:hAnsiTheme="majorBidi" w:cstheme="majorBidi"/>
                 <w:sz w:val="24"/>
-              </w:rPr>
-            </w:pPr>
+                <w:szCs w:val="24"/>
+              </w:rPr>
+            </w:pPr>
+            <w:r>
+              <w:rPr>
+                <w:rFonts w:asciiTheme="majorBidi" w:hAnsiTheme="majorBidi" w:cstheme="majorBidi"/>
+                <w:sz w:val="24"/>
+                <w:szCs w:val="24"/>
+              </w:rPr>
+              <w:t>ahamd.mohammad@gmail.com</w:t>
+            </w:r>
           </w:p>
         </w:tc>
       </w:tr>
@@ -2972,25 +3226,195 @@
           <w:tcPr>
             <w:tcW w:w="1908" w:type="dxa"/>
           </w:tcPr>
-          <w:p/>
+          <w:p>
+            <w:pPr>
+              <w:jc w:val="center"/>
+              <w:rPr>
+                <w:rFonts w:asciiTheme="majorBidi" w:hAnsiTheme="majorBidi" w:cstheme="majorBidi"/>
+                <w:sz w:val="24"/>
+                <w:szCs w:val="24"/>
+              </w:rPr>
+            </w:pPr>
+            <w:r>
+              <w:rPr>
+                <w:rFonts w:asciiTheme="majorBidi" w:hAnsiTheme="majorBidi" w:cstheme="majorBidi"/>
+                <w:sz w:val="24"/>
+                <w:szCs w:val="24"/>
+              </w:rPr>
+              <w:t>Team member</w:t>
+            </w:r>
+          </w:p>
         </w:tc>
         <w:tc>
           <w:tcPr>
             <w:tcW w:w="2316" w:type="dxa"/>
           </w:tcPr>
-          <w:p/>
+          <w:p>
+            <w:pPr>
+              <w:jc w:val="center"/>
+              <w:rPr>
+                <w:rFonts w:asciiTheme="majorBidi" w:hAnsiTheme="majorBidi" w:cstheme="majorBidi"/>
+                <w:sz w:val="24"/>
+                <w:szCs w:val="24"/>
+              </w:rPr>
+            </w:pPr>
+            <w:r>
+              <w:rPr>
+                <w:rFonts w:asciiTheme="majorBidi" w:hAnsiTheme="majorBidi" w:cstheme="majorBidi"/>
+                <w:sz w:val="24"/>
+                <w:szCs w:val="24"/>
+              </w:rPr>
+              <w:t>Amal Ahmad</w:t>
+            </w:r>
+          </w:p>
         </w:tc>
         <w:tc>
           <w:tcPr>
             <w:tcW w:w="2470" w:type="dxa"/>
           </w:tcPr>
-          <w:p/>
+          <w:p>
+            <w:pPr>
+              <w:jc w:val="center"/>
+              <w:rPr>
+                <w:rFonts w:asciiTheme="majorBidi" w:hAnsiTheme="majorBidi" w:cstheme="majorBidi"/>
+                <w:sz w:val="24"/>
+                <w:szCs w:val="24"/>
+              </w:rPr>
+            </w:pPr>
+            <w:r>
+              <w:rPr>
+                <w:rFonts w:asciiTheme="majorBidi" w:hAnsiTheme="majorBidi" w:cstheme="majorBidi"/>
+                <w:sz w:val="24"/>
+                <w:szCs w:val="24"/>
+              </w:rPr>
+              <w:t>External</w:t>
+            </w:r>
+          </w:p>
         </w:tc>
         <w:tc>
           <w:tcPr>
             <w:tcW w:w="2162" w:type="dxa"/>
           </w:tcPr>
-          <w:p/>
+          <w:p>
+            <w:pPr>
+              <w:jc w:val="center"/>
+              <w:rPr>
+                <w:rFonts w:asciiTheme="majorBidi" w:hAnsiTheme="majorBidi" w:cstheme="majorBidi"/>
+                <w:sz w:val="24"/>
+                <w:szCs w:val="24"/>
+              </w:rPr>
+            </w:pPr>
+            <w:r>
+              <w:rPr>
+                <w:rFonts w:asciiTheme="majorBidi" w:hAnsiTheme="majorBidi" w:cstheme="majorBidi"/>
+                <w:sz w:val="24"/>
+                <w:szCs w:val="24"/>
+              </w:rPr>
+              <w:t>a</w:t>
+            </w:r>
+            <w:r>
+              <w:rPr>
+                <w:rFonts w:asciiTheme="majorBidi" w:hAnsiTheme="majorBidi" w:cstheme="majorBidi"/>
+                <w:sz w:val="24"/>
+                <w:szCs w:val="24"/>
+              </w:rPr>
+              <w:t>mal.ahmad@gmail.com</w:t>
+            </w:r>
+          </w:p>
+        </w:tc>
+      </w:tr>
+      <w:tr>
+        <w:tc>
+          <w:tcPr>
+            <w:tcW w:w="1908" w:type="dxa"/>
+          </w:tcPr>
+          <w:p>
+            <w:pPr>
+              <w:jc w:val="center"/>
+              <w:rPr>
+                <w:rFonts w:asciiTheme="majorBidi" w:hAnsiTheme="majorBidi" w:cstheme="majorBidi"/>
+                <w:sz w:val="24"/>
+                <w:szCs w:val="24"/>
+              </w:rPr>
+            </w:pPr>
+            <w:r>
+              <w:rPr>
+                <w:rFonts w:asciiTheme="majorBidi" w:hAnsiTheme="majorBidi" w:cstheme="majorBidi"/>
+                <w:sz w:val="24"/>
+                <w:szCs w:val="24"/>
+              </w:rPr>
+              <w:t>Team member</w:t>
+            </w:r>
+          </w:p>
+        </w:tc>
+        <w:tc>
+          <w:tcPr>
+            <w:tcW w:w="2316" w:type="dxa"/>
+          </w:tcPr>
+          <w:p>
+            <w:pPr>
+              <w:jc w:val="center"/>
+              <w:rPr>
+                <w:rFonts w:asciiTheme="majorBidi" w:hAnsiTheme="majorBidi" w:cstheme="majorBidi"/>
+                <w:sz w:val="24"/>
+                <w:szCs w:val="24"/>
+              </w:rPr>
+            </w:pPr>
+            <w:r>
+              <w:rPr>
+                <w:rFonts w:asciiTheme="majorBidi" w:hAnsiTheme="majorBidi" w:cstheme="majorBidi"/>
+                <w:sz w:val="24"/>
+                <w:szCs w:val="24"/>
+              </w:rPr>
+              <w:t>Jan Joni</w:t>
+            </w:r>
+          </w:p>
+        </w:tc>
+        <w:tc>
+          <w:tcPr>
+            <w:tcW w:w="2470" w:type="dxa"/>
+          </w:tcPr>
+          <w:p>
+            <w:pPr>
+              <w:jc w:val="center"/>
+              <w:rPr>
+                <w:rFonts w:asciiTheme="majorBidi" w:hAnsiTheme="majorBidi" w:cstheme="majorBidi"/>
+                <w:sz w:val="24"/>
+                <w:szCs w:val="24"/>
+              </w:rPr>
+            </w:pPr>
+            <w:r>
+              <w:rPr>
+                <w:rFonts w:asciiTheme="majorBidi" w:hAnsiTheme="majorBidi" w:cstheme="majorBidi"/>
+                <w:sz w:val="24"/>
+                <w:szCs w:val="24"/>
+              </w:rPr>
+              <w:t>External</w:t>
+            </w:r>
+          </w:p>
+        </w:tc>
+        <w:tc>
+          <w:tcPr>
+            <w:tcW w:w="2162" w:type="dxa"/>
+          </w:tcPr>
+          <w:p>
+            <w:pPr>
+              <w:jc w:val="center"/>
+              <w:rPr>
+                <w:rFonts w:asciiTheme="majorBidi" w:hAnsiTheme="majorBidi" w:cstheme="majorBidi"/>
+                <w:sz w:val="24"/>
+                <w:szCs w:val="24"/>
+              </w:rPr>
+            </w:pPr>
+            <w:r>
+              <w:rPr>
+                <w:rFonts w:asciiTheme="majorBidi" w:hAnsiTheme="majorBidi" w:cstheme="majorBidi"/>
+                <w:sz w:val="24"/>
+                <w:szCs w:val="24"/>
+              </w:rPr>
+              <w:t>Jan.joni@gmail.com</w:t>
+            </w:r>
+          </w:p>
         </w:tc>
       </w:tr>
     </w:tbl>
@@ -3001,15 +3425,112 @@
           <w:b/>
           <w:bCs/>
         </w:rPr>
+        <w:lastRenderedPageBreak/>
         <w:t>Sign-off:</w:t>
       </w:r>
       <w:r>
-        <w:t xml:space="preserve"> (Signatures of all above stakeholders. Can sign by their names in table above.)</w:t>
-      </w:r>
-    </w:p>
-    <w:p>
-      <w:r>
-        <w:t xml:space="preserve">Ali Abualrob, </w:t>
+        <w:t xml:space="preserve"> (Signatures of all above stakeholders. Can sign by their names in the table above.)</w:t>
+      </w:r>
+    </w:p>
+    <w:p>
+      <w:pPr>
+        <w:rPr>
+          <w:rFonts w:asciiTheme="majorBidi" w:hAnsiTheme="majorBidi" w:cstheme="majorBidi"/>
+          <w:sz w:val="24"/>
+          <w:szCs w:val="24"/>
+        </w:rPr>
+      </w:pPr>
+      <w:r>
+        <w:rPr>
+          <w:rFonts w:asciiTheme="majorBidi" w:hAnsiTheme="majorBidi" w:cstheme="majorBidi"/>
+          <w:sz w:val="24"/>
+          <w:szCs w:val="24"/>
+        </w:rPr>
+        <w:t xml:space="preserve">Ali Abualrob, Basil R </w:t>
+      </w:r>
+      <w:proofErr w:type="spellStart"/>
+      <w:r>
+        <w:rPr>
+          <w:rFonts w:asciiTheme="majorBidi" w:hAnsiTheme="majorBidi" w:cstheme="majorBidi"/>
+          <w:sz w:val="24"/>
+          <w:szCs w:val="24"/>
+        </w:rPr>
+        <w:t>Salahat</w:t>
+      </w:r>
+      <w:proofErr w:type="spellEnd"/>
+      <w:r>
+        <w:rPr>
+          <w:rFonts w:asciiTheme="majorBidi" w:hAnsiTheme="majorBidi" w:cstheme="majorBidi"/>
+          <w:sz w:val="24"/>
+          <w:szCs w:val="24"/>
+        </w:rPr>
+        <w:t>, Yousef Kmail</w:t>
+      </w:r>
+      <w:r>
+        <w:rPr>
+          <w:rFonts w:asciiTheme="majorBidi" w:hAnsiTheme="majorBidi" w:cstheme="majorBidi"/>
+          <w:sz w:val="24"/>
+          <w:szCs w:val="24"/>
+        </w:rPr>
+        <w:t xml:space="preserve">, </w:t>
+      </w:r>
+      <w:proofErr w:type="spellStart"/>
+      <w:r>
+        <w:rPr>
+          <w:rFonts w:asciiTheme="majorBidi" w:hAnsiTheme="majorBidi" w:cstheme="majorBidi"/>
+          <w:sz w:val="24"/>
+          <w:szCs w:val="24"/>
+        </w:rPr>
+        <w:t>Ahamd</w:t>
+      </w:r>
+      <w:proofErr w:type="spellEnd"/>
+      <w:r>
+        <w:rPr>
+          <w:rFonts w:asciiTheme="majorBidi" w:hAnsiTheme="majorBidi" w:cstheme="majorBidi"/>
+          <w:sz w:val="24"/>
+          <w:szCs w:val="24"/>
+        </w:rPr>
+        <w:t xml:space="preserve"> Mohammad</w:t>
+      </w:r>
+      <w:r>
+        <w:rPr>
+          <w:rFonts w:asciiTheme="majorBidi" w:hAnsiTheme="majorBidi" w:cstheme="majorBidi"/>
+          <w:sz w:val="24"/>
+          <w:szCs w:val="24"/>
+        </w:rPr>
+        <w:t xml:space="preserve">, </w:t>
+      </w:r>
+      <w:r>
+        <w:rPr>
+          <w:rFonts w:asciiTheme="majorBidi" w:hAnsiTheme="majorBidi" w:cstheme="majorBidi"/>
+          <w:sz w:val="24"/>
+          <w:szCs w:val="24"/>
+        </w:rPr>
+        <w:t>Amal Ahmad</w:t>
+      </w:r>
+      <w:r>
+        <w:rPr>
+          <w:rFonts w:asciiTheme="majorBidi" w:hAnsiTheme="majorBidi" w:cstheme="majorBidi"/>
+          <w:sz w:val="24"/>
+          <w:szCs w:val="24"/>
+        </w:rPr>
+        <w:t xml:space="preserve">, </w:t>
+      </w:r>
+      <w:r>
+        <w:rPr>
+          <w:rFonts w:asciiTheme="majorBidi" w:hAnsiTheme="majorBidi" w:cstheme="majorBidi"/>
+          <w:sz w:val="24"/>
+          <w:szCs w:val="24"/>
+        </w:rPr>
+        <w:t>Jan Joni</w:t>
+      </w:r>
+      <w:r>
+        <w:rPr>
+          <w:rFonts w:asciiTheme="majorBidi" w:hAnsiTheme="majorBidi" w:cstheme="majorBidi"/>
+          <w:sz w:val="24"/>
+          <w:szCs w:val="24"/>
+        </w:rPr>
+        <w:t>.</w:t>
       </w:r>
     </w:p>
     <w:p>
@@ -3018,11 +3539,10 @@
           <w:b/>
           <w:bCs/>
         </w:rPr>
-        <w:lastRenderedPageBreak/>
         <w:t>Comments:</w:t>
       </w:r>
       <w:r>
-        <w:t xml:space="preserve"> (Handwritten or typed comments from above stakeholders, if applicable)</w:t>
+        <w:t xml:space="preserve"> (Handwritten or typed comments from the above stakeholders, if applicable)</w:t>
       </w:r>
     </w:p>
     <w:p>
@@ -3045,15 +3565,8 @@
           <w:color w:val="000000"/>
           <w:shd w:val="clear" w:color="auto" w:fill="FFFFFF"/>
         </w:rPr>
-        <w:t>“I will do my best to make this project a success and upgrade it to the best level” Ali Abualrob</w:t>
-      </w:r>
-    </w:p>
-    <w:p>
-      <w:pPr>
-        <w:rPr>
-          <w:lang w:bidi="ar-JO"/>
-        </w:rPr>
-      </w:pPr>
+        <w:t>“I will do my best to make this project a success and upgrade it to the best level” Ali Abualrob.</w:t>
+      </w:r>
     </w:p>
     <w:p>
       <w:pPr>
@@ -3063,8 +3576,8 @@
       </w:pPr>
     </w:p>
     <w:sectPr>
-      <w:headerReference w:type="default" r:id="rId8"/>
-      <w:headerReference w:type="first" r:id="rId9"/>
+      <w:headerReference w:type="default" r:id="rId9"/>
+      <w:headerReference w:type="first" r:id="rId10"/>
       <w:pgSz w:w="12240" w:h="15840"/>
       <w:pgMar w:top="1440" w:right="1440" w:bottom="1440" w:left="1440" w:header="720" w:footer="720" w:gutter="0"/>
       <w:cols w:space="720"/>

</xml_diff>